<commit_message>
1.2 ,1.4, 2.1 , 2.3, 2.4 , 2.5 , 2.6, 3, 5 , 7.1, 7.3,
7.4, 8.1 , 8.2.4 , 8.2.5 , 9 ,10, 11
</commit_message>
<xml_diff>
--- a/MSA CS SRS Document.docx
+++ b/MSA CS SRS Document.docx
@@ -143,12 +143,12 @@
               <wp:inline distB="0" distT="0" distL="0" distR="0">
                 <wp:extent cx="2779131" cy="1079976"/>
                 <wp:effectExtent b="0" l="0" r="0" t="0"/>
-                <wp:docPr id="1" name="image5.png"/>
+                <wp:docPr id="1" name="image1.png"/>
                 <a:graphic>
                   <a:graphicData uri="http://schemas.openxmlformats.org/drawingml/2006/picture">
                     <pic:pic>
                       <pic:nvPicPr>
-                        <pic:cNvPr id="0" name="image5.png"/>
+                        <pic:cNvPr id="0" name="image1.png"/>
                         <pic:cNvPicPr preferRelativeResize="0"/>
                       </pic:nvPicPr>
                       <pic:blipFill>
@@ -33111,12 +33111,12 @@
           <wp:inline distB="114300" distT="114300" distL="114300" distR="114300">
             <wp:extent cx="5399730" cy="11963400"/>
             <wp:effectExtent b="0" l="0" r="0" t="0"/>
-            <wp:docPr id="5" name="image3.jpg"/>
+            <wp:docPr id="5" name="image2.jpg"/>
             <a:graphic>
               <a:graphicData uri="http://schemas.openxmlformats.org/drawingml/2006/picture">
                 <pic:pic>
                   <pic:nvPicPr>
-                    <pic:cNvPr id="0" name="image3.jpg"/>
+                    <pic:cNvPr id="0" name="image2.jpg"/>
                     <pic:cNvPicPr preferRelativeResize="0"/>
                   </pic:nvPicPr>
                   <pic:blipFill>
@@ -34370,12 +34370,12 @@
           <wp:inline distB="114300" distT="114300" distL="114300" distR="114300">
             <wp:extent cx="5399730" cy="2019300"/>
             <wp:effectExtent b="0" l="0" r="0" t="0"/>
-            <wp:docPr id="2" name="image2.png"/>
+            <wp:docPr id="2" name="image3.png"/>
             <a:graphic>
               <a:graphicData uri="http://schemas.openxmlformats.org/drawingml/2006/picture">
                 <pic:pic>
                   <pic:nvPicPr>
-                    <pic:cNvPr id="0" name="image2.png"/>
+                    <pic:cNvPr id="0" name="image3.png"/>
                     <pic:cNvPicPr preferRelativeResize="0"/>
                   </pic:nvPicPr>
                   <pic:blipFill>
@@ -37279,12 +37279,12 @@
           <wp:inline distB="114300" distT="114300" distL="114300" distR="114300">
             <wp:extent cx="5029200" cy="9668192"/>
             <wp:effectExtent b="0" l="0" r="0" t="0"/>
-            <wp:docPr id="4" name="image1.png"/>
+            <wp:docPr id="4" name="image5.png"/>
             <a:graphic>
               <a:graphicData uri="http://schemas.openxmlformats.org/drawingml/2006/picture">
                 <pic:pic>
                   <pic:nvPicPr>
-                    <pic:cNvPr id="0" name="image1.png"/>
+                    <pic:cNvPr id="0" name="image5.png"/>
                     <pic:cNvPicPr preferRelativeResize="0"/>
                   </pic:nvPicPr>
                   <pic:blipFill>

</xml_diff>